<commit_message>
parts of the story added
</commit_message>
<xml_diff>
--- a/Info/personal logs/log #1.docx
+++ b/Info/personal logs/log #1.docx
@@ -4,7 +4,6 @@
   <w:body>
     <w:p>
       <w:pPr>
-        <w:pStyle w:val="NoSpacing"/>
         <w:rPr>
           <w:lang w:val="en-US"/>
         </w:rPr>
@@ -13,12 +12,11 @@
         <w:rPr>
           <w:lang w:val="en-US"/>
         </w:rPr>
-        <w:t>Personal Log #1</w:t>
+        <w:t xml:space="preserve">"Commander ‘s Log #1 </w:t>
       </w:r>
     </w:p>
     <w:p>
       <w:pPr>
-        <w:pStyle w:val="NoSpacing"/>
         <w:rPr>
           <w:lang w:val="en-US"/>
         </w:rPr>
@@ -27,12 +25,11 @@
         <w:rPr>
           <w:lang w:val="en-US"/>
         </w:rPr>
-        <w:t>Date: Unknown</w:t>
+        <w:t xml:space="preserve">Location: Unknown </w:t>
       </w:r>
     </w:p>
     <w:p>
       <w:pPr>
-        <w:pStyle w:val="NoSpacing"/>
         <w:rPr>
           <w:lang w:val="en-US"/>
         </w:rPr>
@@ -41,18 +38,25 @@
         <w:rPr>
           <w:lang w:val="en-US"/>
         </w:rPr>
-        <w:t xml:space="preserve">Galaxy: </w:t>
-      </w:r>
-      <w:r>
-        <w:rPr>
-          <w:lang w:val="en-US"/>
-        </w:rPr>
-        <w:t>Unknown</w:t>
+        <w:t xml:space="preserve">I have crash landed on a planet. All my instruments are dead, power to the ship is completely fried and on fire with explosions. I have no idea what happened to me, my ship or crew. One moment I was flying to Saturn to visit some family in the space station, the next I was flying like a fireball above some weird terrain. The crash was hard, destroyed the ship and killed all the crew except me. </w:t>
+      </w:r>
+      <w:proofErr w:type="gramStart"/>
+      <w:r>
+        <w:rPr>
+          <w:lang w:val="en-US"/>
+        </w:rPr>
+        <w:t>Luckily</w:t>
+      </w:r>
+      <w:proofErr w:type="gramEnd"/>
+      <w:r>
+        <w:rPr>
+          <w:lang w:val="en-US"/>
+        </w:rPr>
+        <w:t xml:space="preserve"> I found some materials that I can build with. My degree in engineering and designing will certainly help me there. </w:t>
       </w:r>
     </w:p>
     <w:p>
       <w:pPr>
-        <w:pStyle w:val="NoSpacing"/>
         <w:rPr>
           <w:lang w:val="en-US"/>
         </w:rPr>
@@ -61,12 +65,11 @@
         <w:rPr>
           <w:lang w:val="en-US"/>
         </w:rPr>
-        <w:t>Star System: Unknown</w:t>
+        <w:t xml:space="preserve">When I was going down towards this planet, I could see some things. There is so much life here! I could see trees, bushes and even some walking creatures. They all seemed different, but it was hard to see. Could have also sworn that I saw some ruins, but it went by so fast, so I am not completely sure. </w:t>
       </w:r>
     </w:p>
     <w:p>
       <w:pPr>
-        <w:pStyle w:val="NoSpacing"/>
         <w:rPr>
           <w:lang w:val="en-US"/>
         </w:rPr>
@@ -75,280 +78,101 @@
         <w:rPr>
           <w:lang w:val="en-US"/>
         </w:rPr>
-        <w:t>Planet: Unknown</w:t>
+        <w:t xml:space="preserve">There are plenty of metals around, so should be able to construct something to send for help. It will probably take a </w:t>
+      </w:r>
+      <w:proofErr w:type="gramStart"/>
+      <w:r>
+        <w:rPr>
+          <w:lang w:val="en-US"/>
+        </w:rPr>
+        <w:t>while, since</w:t>
+      </w:r>
+      <w:proofErr w:type="gramEnd"/>
+      <w:r>
+        <w:rPr>
+          <w:lang w:val="en-US"/>
+        </w:rPr>
+        <w:t xml:space="preserve"> I have almost nothing to start with. A scan around my ship shows no immediate signs of life, so I might be safe for a while. Still, should prepare for the worst, those creatures might not be friendly. </w:t>
+      </w:r>
+      <w:proofErr w:type="gramStart"/>
+      <w:r>
+        <w:rPr>
+          <w:lang w:val="en-US"/>
+        </w:rPr>
+        <w:t>Luckily</w:t>
+      </w:r>
+      <w:proofErr w:type="gramEnd"/>
+      <w:r>
+        <w:rPr>
+          <w:lang w:val="en-US"/>
+        </w:rPr>
+        <w:t xml:space="preserve"> I found a basic gun in the ship with some ammo, so I can defend myself if I need to. This planet spins quite fast, so days and night are short, and the gravity is stronger </w:t>
+      </w:r>
+      <w:proofErr w:type="spellStart"/>
+      <w:proofErr w:type="gramStart"/>
+      <w:r>
+        <w:rPr>
+          <w:lang w:val="en-US"/>
+        </w:rPr>
+        <w:t>then</w:t>
+      </w:r>
+      <w:proofErr w:type="spellEnd"/>
+      <w:proofErr w:type="gramEnd"/>
+      <w:r>
+        <w:rPr>
+          <w:lang w:val="en-US"/>
+        </w:rPr>
+        <w:t xml:space="preserve"> I am used too. This means I </w:t>
+      </w:r>
+      <w:proofErr w:type="gramStart"/>
+      <w:r>
+        <w:rPr>
+          <w:lang w:val="en-US"/>
+        </w:rPr>
+        <w:t>have to</w:t>
+      </w:r>
+      <w:proofErr w:type="gramEnd"/>
+      <w:r>
+        <w:rPr>
+          <w:lang w:val="en-US"/>
+        </w:rPr>
+        <w:t xml:space="preserve"> regain my strength slowly again. Well, </w:t>
+      </w:r>
+      <w:proofErr w:type="spellStart"/>
+      <w:r>
+        <w:rPr>
+          <w:lang w:val="en-US"/>
+        </w:rPr>
+        <w:t>lets</w:t>
+      </w:r>
+      <w:proofErr w:type="spellEnd"/>
+      <w:r>
+        <w:rPr>
+          <w:lang w:val="en-US"/>
+        </w:rPr>
+        <w:t xml:space="preserve"> get to work, I want to get off this planet as soon as I </w:t>
+      </w:r>
+      <w:proofErr w:type="spellStart"/>
+      <w:r>
+        <w:rPr>
+          <w:lang w:val="en-US"/>
+        </w:rPr>
+        <w:t>possible</w:t>
+      </w:r>
+      <w:proofErr w:type="spellEnd"/>
+      <w:r>
+        <w:rPr>
+          <w:lang w:val="en-US"/>
+        </w:rPr>
+        <w:t xml:space="preserve"> can!"</w:t>
       </w:r>
     </w:p>
     <w:p>
       <w:pPr>
-        <w:pStyle w:val="NoSpacing"/>
         <w:rPr>
           <w:lang w:val="en-US"/>
         </w:rPr>
       </w:pPr>
-      <w:r>
-        <w:rPr>
-          <w:lang w:val="en-US"/>
-        </w:rPr>
-        <w:t xml:space="preserve">Location: </w:t>
-      </w:r>
-      <w:r>
-        <w:rPr>
-          <w:lang w:val="en-US"/>
-        </w:rPr>
-        <w:t>Unknown</w:t>
-      </w:r>
-    </w:p>
-    <w:p>
-      <w:pPr>
-        <w:pStyle w:val="NoSpacing"/>
-        <w:rPr>
-          <w:lang w:val="en-US"/>
-        </w:rPr>
-      </w:pPr>
-    </w:p>
-    <w:p>
-      <w:pPr>
-        <w:pStyle w:val="NoSpacing"/>
-        <w:rPr>
-          <w:lang w:val="en-US"/>
-        </w:rPr>
-      </w:pPr>
-      <w:r>
-        <w:rPr>
-          <w:lang w:val="en-US"/>
-        </w:rPr>
-        <w:t>I have crash landed on a planet. All my instruments are dead</w:t>
-      </w:r>
-      <w:r>
-        <w:rPr>
-          <w:lang w:val="en-US"/>
-        </w:rPr>
-        <w:t xml:space="preserve"> and</w:t>
-      </w:r>
-      <w:r>
-        <w:rPr>
-          <w:lang w:val="en-US"/>
-        </w:rPr>
-        <w:t xml:space="preserve"> </w:t>
-      </w:r>
-      <w:r>
-        <w:rPr>
-          <w:lang w:val="en-US"/>
-        </w:rPr>
-        <w:t>p</w:t>
-      </w:r>
-      <w:r>
-        <w:rPr>
-          <w:lang w:val="en-US"/>
-        </w:rPr>
-        <w:t>ower to the ship is completely fried</w:t>
-      </w:r>
-      <w:r>
-        <w:rPr>
-          <w:lang w:val="en-US"/>
-        </w:rPr>
-        <w:t>, and on fire with explosions</w:t>
-      </w:r>
-      <w:r>
-        <w:rPr>
-          <w:lang w:val="en-US"/>
-        </w:rPr>
-        <w:t xml:space="preserve">. I have no idea what happened to me, </w:t>
-      </w:r>
-      <w:r>
-        <w:rPr>
-          <w:lang w:val="en-US"/>
-        </w:rPr>
-        <w:t>or</w:t>
-      </w:r>
-      <w:r>
-        <w:rPr>
-          <w:lang w:val="en-US"/>
-        </w:rPr>
-        <w:t xml:space="preserve"> my ship</w:t>
-      </w:r>
-      <w:r>
-        <w:rPr>
-          <w:lang w:val="en-US"/>
-        </w:rPr>
-        <w:t xml:space="preserve"> or crew</w:t>
-      </w:r>
-      <w:r>
-        <w:rPr>
-          <w:lang w:val="en-US"/>
-        </w:rPr>
-        <w:t xml:space="preserve">. One moment I was flying to Saturn to visit some family in the space station, the next I was flying like a fireball above some </w:t>
-      </w:r>
-      <w:r>
-        <w:rPr>
-          <w:lang w:val="en-US"/>
-        </w:rPr>
-        <w:t>weird terrain</w:t>
-      </w:r>
-      <w:r>
-        <w:rPr>
-          <w:lang w:val="en-US"/>
-        </w:rPr>
-        <w:t xml:space="preserve">. The crash was hard, and destroyed </w:t>
-      </w:r>
-      <w:r>
-        <w:rPr>
-          <w:lang w:val="en-US"/>
-        </w:rPr>
-        <w:t>the ship</w:t>
-      </w:r>
-      <w:r>
-        <w:rPr>
-          <w:lang w:val="en-US"/>
-        </w:rPr>
-        <w:t xml:space="preserve"> and killed all the crew except me</w:t>
-      </w:r>
-      <w:r>
-        <w:rPr>
-          <w:lang w:val="en-US"/>
-        </w:rPr>
-        <w:t xml:space="preserve">. Luckily I found some stuff to build </w:t>
-      </w:r>
-      <w:r>
-        <w:rPr>
-          <w:lang w:val="en-US"/>
-        </w:rPr>
-        <w:t>a few</w:t>
-      </w:r>
-      <w:r>
-        <w:rPr>
-          <w:lang w:val="en-US"/>
-        </w:rPr>
-        <w:t xml:space="preserve"> things. My degree in engineering and designing will certainly help me </w:t>
-      </w:r>
-      <w:r>
-        <w:rPr>
-          <w:lang w:val="en-US"/>
-        </w:rPr>
-        <w:t>t</w:t>
-      </w:r>
-      <w:r>
-        <w:rPr>
-          <w:lang w:val="en-US"/>
-        </w:rPr>
-        <w:t>here.</w:t>
-      </w:r>
-    </w:p>
-    <w:p>
-      <w:pPr>
-        <w:pStyle w:val="NoSpacing"/>
-        <w:rPr>
-          <w:lang w:val="en-US"/>
-        </w:rPr>
-      </w:pPr>
-    </w:p>
-    <w:p>
-      <w:pPr>
-        <w:pStyle w:val="NoSpacing"/>
-        <w:rPr>
-          <w:lang w:val="en-US"/>
-        </w:rPr>
-      </w:pPr>
-      <w:r>
-        <w:rPr>
-          <w:lang w:val="en-US"/>
-        </w:rPr>
-        <w:t xml:space="preserve">When I was going down towards this planet, I could see some things. There is so much life here! I could see trees, bushes and even some walking creatures. They all seemed different, but it was hard to see, so I don’t know. Could have also sworn that I saw some ruins, but it went by so fast, so </w:t>
-      </w:r>
-      <w:r>
-        <w:rPr>
-          <w:lang w:val="en-US"/>
-        </w:rPr>
-        <w:t xml:space="preserve">I am </w:t>
-      </w:r>
-      <w:r>
-        <w:rPr>
-          <w:lang w:val="en-US"/>
-        </w:rPr>
-        <w:t xml:space="preserve">not completely sure. </w:t>
-      </w:r>
-    </w:p>
-    <w:p>
-      <w:pPr>
-        <w:pStyle w:val="NoSpacing"/>
-        <w:rPr>
-          <w:lang w:val="en-US"/>
-        </w:rPr>
-      </w:pPr>
-    </w:p>
-    <w:p>
-      <w:pPr>
-        <w:pStyle w:val="NoSpacing"/>
-        <w:rPr>
-          <w:lang w:val="en-US"/>
-        </w:rPr>
-      </w:pPr>
-      <w:r>
-        <w:rPr>
-          <w:lang w:val="en-US"/>
-        </w:rPr>
-        <w:t xml:space="preserve">There are plenty of metals around, so should be able to construct something to send for help. It will probably take a while, since I have almost nothing to start with. A scan around my ship shows no immediate life, so I might be safe for a while. Still, should prepare for the worst, those creatures might not be friendly. </w:t>
-      </w:r>
-      <w:r>
-        <w:rPr>
-          <w:lang w:val="en-US"/>
-        </w:rPr>
-        <w:t>Luckily I found a basic gun in the ship with some ammo, so I can defend myself if I need to</w:t>
-      </w:r>
-      <w:r>
-        <w:rPr>
-          <w:lang w:val="en-US"/>
-        </w:rPr>
-        <w:t>. Funnily enough, this planet spins</w:t>
-      </w:r>
-      <w:r>
-        <w:rPr>
-          <w:lang w:val="en-US"/>
-        </w:rPr>
-        <w:t xml:space="preserve"> quite</w:t>
-      </w:r>
-      <w:r>
-        <w:rPr>
-          <w:lang w:val="en-US"/>
-        </w:rPr>
-        <w:t xml:space="preserve"> fast, so days and night are short, and the gravity is stronger then I am used too. This means I have to regain my strength slowly again. Well, </w:t>
-      </w:r>
-      <w:r>
-        <w:rPr>
-          <w:lang w:val="en-US"/>
-        </w:rPr>
-        <w:t xml:space="preserve">lets get </w:t>
-      </w:r>
-      <w:r>
-        <w:rPr>
-          <w:lang w:val="en-US"/>
-        </w:rPr>
-        <w:t>to work, I want to get off this planet as soon as</w:t>
-      </w:r>
-      <w:r>
-        <w:rPr>
-          <w:lang w:val="en-US"/>
-        </w:rPr>
-        <w:t xml:space="preserve"> I</w:t>
-      </w:r>
-      <w:r>
-        <w:rPr>
-          <w:lang w:val="en-US"/>
-        </w:rPr>
-        <w:t xml:space="preserve"> possible</w:t>
-      </w:r>
-      <w:r>
-        <w:rPr>
-          <w:lang w:val="en-US"/>
-        </w:rPr>
-        <w:t xml:space="preserve"> can</w:t>
-      </w:r>
-      <w:r>
-        <w:rPr>
-          <w:lang w:val="en-US"/>
-        </w:rPr>
-        <w:t>!</w:t>
-      </w:r>
     </w:p>
     <w:sectPr>
       <w:pgSz w:w="11906" w:h="16838"/>
@@ -483,6 +307,7 @@
     <w:lsdException w:name="HTML Sample" w:semiHidden="1" w:unhideWhenUsed="1"/>
     <w:lsdException w:name="HTML Typewriter" w:semiHidden="1" w:unhideWhenUsed="1"/>
     <w:lsdException w:name="HTML Variable" w:semiHidden="1" w:unhideWhenUsed="1"/>
+    <w:lsdException w:name="Normal Table" w:semiHidden="1" w:unhideWhenUsed="1"/>
     <w:lsdException w:name="annotation subject" w:semiHidden="1" w:unhideWhenUsed="1"/>
     <w:lsdException w:name="No List" w:semiHidden="1" w:unhideWhenUsed="1"/>
     <w:lsdException w:name="Outline List 1" w:semiHidden="1" w:unhideWhenUsed="1"/>
@@ -528,9 +353,11 @@
     <w:lsdException w:name="Table Subtle 1" w:semiHidden="1" w:unhideWhenUsed="1"/>
     <w:lsdException w:name="Table Subtle 2" w:semiHidden="1" w:unhideWhenUsed="1"/>
     <w:lsdException w:name="Table Web 1" w:semiHidden="1" w:unhideWhenUsed="1"/>
+    <w:lsdException w:name="Table Web 2" w:semiHidden="1" w:unhideWhenUsed="1"/>
     <w:lsdException w:name="Table Web 3" w:semiHidden="1" w:unhideWhenUsed="1"/>
     <w:lsdException w:name="Balloon Text" w:semiHidden="1" w:unhideWhenUsed="1"/>
     <w:lsdException w:name="Table Grid" w:uiPriority="39"/>
+    <w:lsdException w:name="Table Theme" w:semiHidden="1" w:unhideWhenUsed="1"/>
     <w:lsdException w:name="Placeholder Text" w:semiHidden="1"/>
     <w:lsdException w:name="No Spacing" w:uiPriority="1" w:qFormat="1"/>
     <w:lsdException w:name="Light Shading" w:uiPriority="60"/>
@@ -791,6 +618,23 @@
     <w:pPr>
       <w:spacing w:after="0" w:line="240" w:lineRule="auto"/>
     </w:pPr>
+  </w:style>
+  <w:style w:type="paragraph" w:styleId="NormalWeb">
+    <w:name w:val="Normal (Web)"/>
+    <w:basedOn w:val="Normal"/>
+    <w:uiPriority w:val="99"/>
+    <w:semiHidden/>
+    <w:unhideWhenUsed/>
+    <w:rsid w:val="003C00AB"/>
+    <w:pPr>
+      <w:spacing w:before="100" w:beforeAutospacing="1" w:after="100" w:afterAutospacing="1" w:line="240" w:lineRule="auto"/>
+    </w:pPr>
+    <w:rPr>
+      <w:rFonts w:ascii="Times New Roman" w:eastAsia="Times New Roman" w:hAnsi="Times New Roman" w:cs="Times New Roman"/>
+      <w:sz w:val="24"/>
+      <w:szCs w:val="24"/>
+      <w:lang w:eastAsia="nl-NL"/>
+    </w:rPr>
   </w:style>
 </w:styles>
 </file>

</xml_diff>